<commit_message>
Cleaning up final Repo
</commit_message>
<xml_diff>
--- a/Predicting Abundance of Key Algal Species in the Rocky Intertidal of Acadia NP.docx
+++ b/Predicting Abundance of Key Algal Species in the Rocky Intertidal of Acadia NP.docx
@@ -109,6 +109,206 @@
       <w:r>
         <w:lastRenderedPageBreak/>
         <w:t>Executive Summary</w:t>
+      </w:r>
+    </w:p>
+    <w:p>
+      <w:pPr>
+        <w:pStyle w:val="BulkofText"/>
+        <w:spacing w:after="240"/>
+      </w:pPr>
+      <w:r>
+        <w:br/>
+      </w:r>
+      <w:r>
+        <w:t xml:space="preserve">The rocky intertidal, including the shores of Acadia National Park, are </w:t>
+      </w:r>
+      <w:r>
+        <w:t>experiencing escalating stressors and change, including warming waters and introduction of invasive species. Some of these algal species, including rockweed (</w:t>
+      </w:r>
+      <w:r>
+        <w:rPr>
+          <w:i/>
+          <w:iCs/>
+        </w:rPr>
+        <w:t>Fucus vesiculosus</w:t>
+      </w:r>
+      <w:r>
+        <w:t>) and knotted wrack (</w:t>
+      </w:r>
+      <w:r>
+        <w:rPr>
+          <w:i/>
+          <w:iCs/>
+        </w:rPr>
+        <w:t>Ascophyllum nodosum</w:t>
+      </w:r>
+      <w:r>
+        <w:t xml:space="preserve">) are </w:t>
+      </w:r>
+      <w:r>
+        <w:t>disproportionately important</w:t>
+      </w:r>
+      <w:r>
+        <w:t xml:space="preserve"> for the wellbeing of the ecosystem, as they provide habitat, shade, an</w:t>
+      </w:r>
+      <w:r>
+        <w:t>d food for the other organisms living in the rocky intertidal. The rocky intertidal ecosystem represents an important recreation and interpretation space for park-goers. The goal of this analysis is to understand what is driving change in these critical algal species and to build a model that can tell us how well or poor they will do in the future.</w:t>
+      </w:r>
+    </w:p>
+    <w:p>
+      <w:pPr>
+        <w:pStyle w:val="BulkofText"/>
+        <w:spacing w:after="240"/>
+      </w:pPr>
+      <w:r>
+        <w:t xml:space="preserve">Using five years (2013 – 2018) of data collected by the Northeast Temperate Network, multiple predictive models were built to predict </w:t>
+      </w:r>
+      <w:r>
+        <w:rPr>
+          <w:i/>
+          <w:iCs/>
+        </w:rPr>
+        <w:t>F. vesiculosus</w:t>
+      </w:r>
+      <w:r>
+        <w:t xml:space="preserve"> and </w:t>
+      </w:r>
+      <w:r>
+        <w:rPr>
+          <w:i/>
+          <w:iCs/>
+        </w:rPr>
+        <w:t>A. nodosum</w:t>
+      </w:r>
+      <w:r>
+        <w:t xml:space="preserve"> abundance, and to determine which other algae and invertebrates contribute to that prediction most.</w:t>
+      </w:r>
+    </w:p>
+    <w:p>
+      <w:pPr>
+        <w:pStyle w:val="BulkofText"/>
+        <w:spacing w:after="240"/>
+      </w:pPr>
+      <w:r>
+        <w:t>Of the models tested, eXtreme Gradient Boosting (XGBoost)</w:t>
+      </w:r>
+      <w:r>
+        <w:t xml:space="preserve"> provided the strongest </w:t>
+      </w:r>
+      <w:r>
+        <w:t>predictions</w:t>
+      </w:r>
+      <w:r>
+        <w:t xml:space="preserve">, predicting </w:t>
+      </w:r>
+      <w:r>
+        <w:t>about</w:t>
+      </w:r>
+      <w:r>
+        <w:t xml:space="preserve"> </w:t>
+      </w:r>
+      <w:r>
+        <w:t>89</w:t>
+      </w:r>
+      <w:r>
+        <w:t xml:space="preserve">% of the variation in </w:t>
+      </w:r>
+      <w:r>
+        <w:rPr>
+          <w:i/>
+          <w:iCs/>
+        </w:rPr>
+        <w:t>Ascophyllum</w:t>
+      </w:r>
+      <w:r>
+        <w:t xml:space="preserve"> cover and about 78% for </w:t>
+      </w:r>
+      <w:r>
+        <w:rPr>
+          <w:i/>
+          <w:iCs/>
+        </w:rPr>
+        <w:t>Fucus</w:t>
+      </w:r>
+      <w:r>
+        <w:t xml:space="preserve">, with an error rate </w:t>
+      </w:r>
+      <w:r>
+        <w:t xml:space="preserve">in predictions </w:t>
+      </w:r>
+      <w:r>
+        <w:t>of about 10 – 15% (on a scale of 0 – 100%)</w:t>
+      </w:r>
+      <w:r>
+        <w:t xml:space="preserve">. The most </w:t>
+      </w:r>
+      <w:r>
+        <w:t>important</w:t>
+      </w:r>
+      <w:r>
+        <w:t xml:space="preserve"> predictors were the previous year’s abundance of each </w:t>
+      </w:r>
+      <w:r>
+        <w:t xml:space="preserve">target </w:t>
+      </w:r>
+      <w:r>
+        <w:t xml:space="preserve">species, followed by signs of competition </w:t>
+      </w:r>
+      <w:r>
+        <w:t>with each other, and signs of competition with</w:t>
+      </w:r>
+      <w:r>
+        <w:t xml:space="preserve"> other algae such as </w:t>
+      </w:r>
+      <w:r>
+        <w:rPr>
+          <w:i/>
+          <w:iCs/>
+        </w:rPr>
+        <w:t>Chondrus</w:t>
+      </w:r>
+      <w:r>
+        <w:t xml:space="preserve"> and </w:t>
+      </w:r>
+      <w:r>
+        <w:rPr>
+          <w:i/>
+          <w:iCs/>
+        </w:rPr>
+        <w:t>Mastocarpus</w:t>
+      </w:r>
+      <w:r>
+        <w:t xml:space="preserve">. </w:t>
+      </w:r>
+      <w:r>
+        <w:t>Interestingly</w:t>
+      </w:r>
+      <w:r>
+        <w:t>,</w:t>
+      </w:r>
+      <w:r>
+        <w:t xml:space="preserve"> invertebrate abundance</w:t>
+      </w:r>
+      <w:r>
+        <w:t>,</w:t>
+      </w:r>
+      <w:r>
+        <w:t xml:space="preserve"> including snails which are known to graze on algae, only slightly influenced</w:t>
+      </w:r>
+      <w:r>
+        <w:t xml:space="preserve"> prediction.</w:t>
+      </w:r>
+    </w:p>
+    <w:p>
+      <w:pPr>
+        <w:pStyle w:val="BulkofText"/>
+      </w:pPr>
+      <w:r>
+        <w:lastRenderedPageBreak/>
+        <w:t xml:space="preserve">For park management, the key takeaway is that abundance of these target species, at least within current environmental parameters, is relatively consistent, despite uncertainty for the ecosystem. Management should continue to monitor broad-strokes trends, either through the existing NETN protocol or an expanded protocol. Investigating environmental variables may shed additional light on the future of these algal ecosystem engineers, which may provide more avenues for management </w:t>
+      </w:r>
+      <w:r>
+        <w:t>actions. The current model and monitoring protocol may eventually inform whether or not these target species are on the decline, but they may not be proactive enough or include enough information on why those changes are occurring to step in and address them.</w:t>
       </w:r>
       <w:r>
         <w:br w:type="page"/>
@@ -1413,7 +1613,6 @@
     <w:p>
       <w:pPr>
         <w:pStyle w:val="BulkofText"/>
-        <w:keepNext/>
       </w:pPr>
       <w:r>
         <w:rPr>
@@ -1525,7 +1724,6 @@
     <w:p>
       <w:pPr>
         <w:pStyle w:val="BulkofText"/>
-        <w:keepNext/>
       </w:pPr>
       <w:r>
         <w:rPr>
@@ -1716,7 +1914,6 @@
     <w:p>
       <w:pPr>
         <w:pStyle w:val="BulkofText"/>
-        <w:keepNext/>
       </w:pPr>
       <w:r>
         <w:rPr>
@@ -1950,14 +2147,27 @@
                       <w:r>
                         <w:t xml:space="preserve">Table </w:t>
                       </w:r>
-                      <w:fldSimple w:instr=" SEQ Table \* ARABIC ">
-                        <w:r>
-                          <w:rPr>
-                            <w:noProof/>
-                          </w:rPr>
-                          <w:t>1</w:t>
-                        </w:r>
-                      </w:fldSimple>
+                      <w:r>
+                        <w:fldChar w:fldCharType="begin"/>
+                      </w:r>
+                      <w:r>
+                        <w:instrText xml:space="preserve"> SEQ Table \* ARABIC </w:instrText>
+                      </w:r>
+                      <w:r>
+                        <w:fldChar w:fldCharType="separate"/>
+                      </w:r>
+                      <w:r>
+                        <w:rPr>
+                          <w:noProof/>
+                        </w:rPr>
+                        <w:t>1</w:t>
+                      </w:r>
+                      <w:r>
+                        <w:rPr>
+                          <w:noProof/>
+                        </w:rPr>
+                        <w:fldChar w:fldCharType="end"/>
+                      </w:r>
                       <w:r>
                         <w:t xml:space="preserve"> - Summary statistics for numeric variables including percent cover data, invertebrate abundance data, and invertebrate mean measurement data.</w:t>
                       </w:r>
@@ -2004,7 +2214,7 @@
           <w:noProof/>
         </w:rPr>
         <w:drawing>
-          <wp:inline distT="0" distB="0" distL="0" distR="0" wp14:anchorId="7DA880F8" wp14:editId="2CC9CC6A">
+          <wp:inline distT="0" distB="0" distL="0" distR="0" wp14:anchorId="7DA880F8" wp14:editId="514118C5">
             <wp:extent cx="7416541" cy="3726363"/>
             <wp:effectExtent l="0" t="2857" r="0" b="0"/>
             <wp:docPr id="509222934" name="Picture 6" descr="A white background with many small black and white lines&#10;&#10;AI-generated content may be incorrect."/>
@@ -2555,10 +2765,7 @@
         <w:spacing w:before="0"/>
       </w:pPr>
       <w:r>
-        <w:t>Model</w:t>
-      </w:r>
-      <w:r>
-        <w:t>ing Methodology</w:t>
+        <w:t>Model Evaluations</w:t>
       </w:r>
     </w:p>
     <w:p>
@@ -2732,15 +2939,7 @@
         <w:t>η</w:t>
       </w:r>
       <w:r>
-        <w:t xml:space="preserve">) was tested across values of 0.05, 0.1, and 0.2. Moderate values were selected as a high learning rate resulted in the model fixing to the high number of zeroes in the data. Maximum tree depth was tested at 3, 5, and 7 to avoid </w:t>
-      </w:r>
-      <w:proofErr w:type="gramStart"/>
-      <w:r>
-        <w:t>overfitting to</w:t>
-      </w:r>
-      <w:proofErr w:type="gramEnd"/>
-      <w:r>
-        <w:t xml:space="preserve"> the sparse data and relatively small number of years in the sample size. Row </w:t>
+        <w:t xml:space="preserve">) was tested across values of 0.05, 0.1, and 0.2. Moderate values were selected as a high learning rate resulted in the model fixing to the high number of zeroes in the data. Maximum tree depth was tested at 3, 5, and 7 to avoid overfitting to the sparse data and relatively small number of years in the sample size. Row </w:t>
       </w:r>
       <w:r>
         <w:lastRenderedPageBreak/>
@@ -2752,7 +2951,7 @@
         <w:pStyle w:val="Heading2"/>
       </w:pPr>
       <w:r>
-        <w:t>Model Evaluation</w:t>
+        <w:t>Final Model Selection</w:t>
       </w:r>
     </w:p>
     <w:p>
@@ -2780,15 +2979,7 @@
         <w:t>F. vesiculosus</w:t>
       </w:r>
       <w:r>
-        <w:t xml:space="preserve">. Both models represent only moderate improvement over the baseline, with between a ~10% and ~20% reduction in MSE magnitude. XGBoost narrowly outperforms Random Forest for predicting both target variables and is computationally more efficient while still maintaining interpretability via </w:t>
-      </w:r>
-      <w:proofErr w:type="gramStart"/>
-      <w:r>
-        <w:t>importance</w:t>
-      </w:r>
-      <w:proofErr w:type="gramEnd"/>
-      <w:r>
-        <w:t xml:space="preserve"> metrics, so it is the standout model here.</w:t>
+        <w:t>. Both models represent only moderate improvement over the baseline, with between a ~10% and ~20% reduction in MSE magnitude. XGBoost narrowly outperforms Random Forest for predicting both target variables and is computationally more efficient while still maintaining interpretability via importance metrics, so it is the standout model here.</w:t>
       </w:r>
     </w:p>
     <w:p>
@@ -3021,7 +3212,7 @@
           <w:noProof/>
         </w:rPr>
         <w:drawing>
-          <wp:inline distT="0" distB="0" distL="0" distR="0" wp14:anchorId="042E87B4" wp14:editId="549D2CBA">
+          <wp:inline distT="0" distB="0" distL="0" distR="0" wp14:anchorId="042E87B4" wp14:editId="7ECE73E5">
             <wp:extent cx="5943600" cy="1409700"/>
             <wp:effectExtent l="0" t="0" r="0" b="0"/>
             <wp:docPr id="670628435" name="Picture 2"/>
@@ -3161,34 +3352,171 @@
           <w:i/>
           <w:iCs/>
         </w:rPr>
+        <w:t xml:space="preserve">A. nodosum </w:t>
+      </w:r>
+      <w:r>
+        <w:t xml:space="preserve">(SHAP = 16.238), followed by </w:t>
+      </w:r>
+      <w:r>
+        <w:rPr>
+          <w:i/>
+          <w:iCs/>
+        </w:rPr>
+        <w:t xml:space="preserve">Ascophyllum </w:t>
+      </w:r>
+      <w:r>
+        <w:t xml:space="preserve">epibiont (SHAP = 5.248), </w:t>
+      </w:r>
+      <w:r>
+        <w:rPr>
+          <w:i/>
+          <w:iCs/>
+        </w:rPr>
+        <w:t xml:space="preserve">F. vesiculosus </w:t>
+      </w:r>
+      <w:r>
+        <w:t xml:space="preserve">percent cover (SHAP = 3.667), and </w:t>
+      </w:r>
+      <w:r>
+        <w:rPr>
+          <w:i/>
+          <w:iCs/>
+        </w:rPr>
+        <w:t>Chondrus/Mastocarpus</w:t>
+      </w:r>
+      <w:r>
+        <w:rPr>
+          <w:i/>
+          <w:iCs/>
+        </w:rPr>
+        <w:t xml:space="preserve"> spp.</w:t>
+      </w:r>
+      <w:r>
+        <w:t xml:space="preserve"> percent cover (SHAP = 2.271).</w:t>
+      </w:r>
+      <w:r>
+        <w:t xml:space="preserve"> The previous year’s percent cover of </w:t>
+      </w:r>
+      <w:r>
+        <w:rPr>
+          <w:i/>
+          <w:iCs/>
+        </w:rPr>
         <w:t>A. nodosum</w:t>
       </w:r>
       <w:r>
-        <w:rPr>
-          <w:i/>
-          <w:iCs/>
-        </w:rPr>
+        <w:t xml:space="preserve"> and </w:t>
+      </w:r>
+      <w:r>
+        <w:rPr>
+          <w:i/>
+          <w:iCs/>
+        </w:rPr>
+        <w:t xml:space="preserve">A. nodosum </w:t>
+      </w:r>
+      <w:r>
+        <w:t xml:space="preserve">epibiont coverage have strong positive correlations with the following year’s percent cover, with high values increasing predicted percent cover. High values of </w:t>
+      </w:r>
+      <w:r>
+        <w:rPr>
+          <w:i/>
+          <w:iCs/>
+        </w:rPr>
+        <w:t xml:space="preserve">F. vesiculosus </w:t>
+      </w:r>
+      <w:r>
+        <w:t xml:space="preserve">and </w:t>
+      </w:r>
+      <w:r>
+        <w:rPr>
+          <w:i/>
+          <w:iCs/>
+        </w:rPr>
+        <w:t xml:space="preserve">Chondrus/Mastocarpus spp. </w:t>
+      </w:r>
+      <w:r>
+        <w:t xml:space="preserve">percent cover are associated with a reduction in </w:t>
+      </w:r>
+      <w:r>
+        <w:rPr>
+          <w:i/>
+          <w:iCs/>
+        </w:rPr>
+        <w:t xml:space="preserve">A. nodosum </w:t>
+      </w:r>
+      <w:r>
+        <w:t>percent cover.</w:t>
+      </w:r>
+    </w:p>
+    <w:p>
+      <w:pPr>
+        <w:pStyle w:val="BulkofText"/>
+      </w:pPr>
+      <w:r>
+        <w:t xml:space="preserve">Figure 7 illustrates that </w:t>
+      </w:r>
+      <w:r>
+        <w:t xml:space="preserve">the strongest predictors of </w:t>
+      </w:r>
+      <w:r>
+        <w:rPr>
+          <w:i/>
+          <w:iCs/>
+        </w:rPr>
+        <w:t>F. vesiculosus</w:t>
+      </w:r>
+      <w:r>
+        <w:t xml:space="preserve"> percent cover are the previous year’s percent cover of </w:t>
+      </w:r>
+      <w:r>
+        <w:rPr>
+          <w:i/>
+          <w:iCs/>
+        </w:rPr>
+        <w:t xml:space="preserve">F. vesiculosus </w:t>
+      </w:r>
+      <w:r>
+        <w:t xml:space="preserve">(SHAP = 20.382), </w:t>
+      </w:r>
+      <w:r>
+        <w:rPr>
+          <w:i/>
+          <w:iCs/>
+        </w:rPr>
+        <w:t xml:space="preserve">A. nodosum </w:t>
+      </w:r>
+      <w:r>
+        <w:t xml:space="preserve">percent cover (SHAP = 4.789), </w:t>
+      </w:r>
+      <w:r>
+        <w:rPr>
+          <w:i/>
+          <w:iCs/>
+        </w:rPr>
+        <w:t>Chondrus/Mastocarpus</w:t>
+      </w:r>
+      <w:r>
         <w:t xml:space="preserve"> </w:t>
       </w:r>
       <w:r>
-        <w:t xml:space="preserve">(SHAP = 16.238), followed by </w:t>
-      </w:r>
-      <w:r>
-        <w:rPr>
-          <w:i/>
-          <w:iCs/>
-        </w:rPr>
-        <w:t>A</w:t>
-      </w:r>
-      <w:r>
-        <w:rPr>
-          <w:i/>
-          <w:iCs/>
-        </w:rPr>
-        <w:t xml:space="preserve">scophyllum </w:t>
-      </w:r>
-      <w:r>
-        <w:t xml:space="preserve">epibiont (SHAP = 5.248), </w:t>
+        <w:rPr>
+          <w:i/>
+          <w:iCs/>
+        </w:rPr>
+        <w:t xml:space="preserve">spp. </w:t>
+      </w:r>
+      <w:r>
+        <w:t xml:space="preserve">percent cover (SHAP = 4.292), and </w:t>
+      </w:r>
+      <w:r>
+        <w:rPr>
+          <w:i/>
+          <w:iCs/>
+        </w:rPr>
+        <w:t xml:space="preserve">Littorina obtusata </w:t>
+      </w:r>
+      <w:r>
+        <w:t xml:space="preserve">count (SHAP = 3.840). The previous year’s percent cover of </w:t>
       </w:r>
       <w:r>
         <w:rPr>
@@ -3198,30 +3526,7 @@
         <w:t xml:space="preserve">F. vesiculosus </w:t>
       </w:r>
       <w:r>
-        <w:t xml:space="preserve">percent cover (SHAP = 3.667), and </w:t>
-      </w:r>
-      <w:r>
-        <w:rPr>
-          <w:i/>
-          <w:iCs/>
-        </w:rPr>
-        <w:t>Chondrus/Mastocarpus</w:t>
-      </w:r>
-      <w:r>
-        <w:rPr>
-          <w:i/>
-          <w:iCs/>
-        </w:rPr>
-        <w:t xml:space="preserve"> spp.</w:t>
-      </w:r>
-      <w:r>
-        <w:t xml:space="preserve"> percent cover (SHAP = 2.271).</w:t>
-      </w:r>
-      <w:r>
-        <w:t xml:space="preserve"> T</w:t>
-      </w:r>
-      <w:r>
-        <w:t xml:space="preserve">he previous year’s percent cover of </w:t>
+        <w:t xml:space="preserve">has a strong positive influence on the following year’s percent cover, with high values increasing percent cover. </w:t>
       </w:r>
       <w:r>
         <w:rPr>
@@ -3238,10 +3543,10 @@
           <w:i/>
           <w:iCs/>
         </w:rPr>
-        <w:t xml:space="preserve">A. nodosum </w:t>
-      </w:r>
-      <w:r>
-        <w:t xml:space="preserve">epibiont coverage have strong positive correlations with the following year’s percent cover, with high values increasing predicted percent cover. High values of </w:t>
+        <w:t>Chondrus/Mastocarpus spp.</w:t>
+      </w:r>
+      <w:r>
+        <w:t xml:space="preserve"> percent cover is negatively correlated, with high values reducing </w:t>
       </w:r>
       <w:r>
         <w:rPr>
@@ -3251,224 +3556,32 @@
         <w:t xml:space="preserve">F. vesiculosus </w:t>
       </w:r>
       <w:r>
-        <w:t xml:space="preserve">and </w:t>
-      </w:r>
-      <w:r>
-        <w:rPr>
-          <w:i/>
-          <w:iCs/>
-        </w:rPr>
-        <w:t xml:space="preserve">Chondrus/Mastocarpus spp. </w:t>
-      </w:r>
-      <w:r>
-        <w:t xml:space="preserve">percent cover are associated with a reduction in </w:t>
-      </w:r>
-      <w:r>
-        <w:rPr>
-          <w:i/>
-          <w:iCs/>
-        </w:rPr>
-        <w:t xml:space="preserve">A. nodosum </w:t>
-      </w:r>
-      <w:r>
-        <w:t>percent cover.</w:t>
+        <w:t xml:space="preserve">percent cover. </w:t>
+      </w:r>
+      <w:r>
+        <w:rPr>
+          <w:i/>
+          <w:iCs/>
+        </w:rPr>
+        <w:t xml:space="preserve">L. obtusata </w:t>
+      </w:r>
+      <w:r>
+        <w:t xml:space="preserve">count shows some positive association with </w:t>
+      </w:r>
+      <w:r>
+        <w:rPr>
+          <w:i/>
+          <w:iCs/>
+        </w:rPr>
+        <w:t xml:space="preserve">F. vesiculosus </w:t>
+      </w:r>
+      <w:r>
+        <w:t>percent cover, with high values improving percent cover.</w:t>
       </w:r>
     </w:p>
     <w:p>
       <w:pPr>
         <w:pStyle w:val="BulkofText"/>
-      </w:pPr>
-      <w:r>
-        <w:t xml:space="preserve">Figure 7 illustrates that </w:t>
-      </w:r>
-      <w:r>
-        <w:t xml:space="preserve">the strongest predictors of </w:t>
-      </w:r>
-      <w:r>
-        <w:rPr>
-          <w:i/>
-          <w:iCs/>
-        </w:rPr>
-        <w:t>F. vesiculosus</w:t>
-      </w:r>
-      <w:r>
-        <w:t xml:space="preserve"> percent cover are the previous year’s percent cover of </w:t>
-      </w:r>
-      <w:r>
-        <w:rPr>
-          <w:i/>
-          <w:iCs/>
-        </w:rPr>
-        <w:t>F. vesiculosus</w:t>
-      </w:r>
-      <w:r>
-        <w:rPr>
-          <w:i/>
-          <w:iCs/>
-        </w:rPr>
-        <w:t xml:space="preserve"> </w:t>
-      </w:r>
-      <w:r>
-        <w:t xml:space="preserve">(SHAP = 20.382), </w:t>
-      </w:r>
-      <w:r>
-        <w:rPr>
-          <w:i/>
-          <w:iCs/>
-        </w:rPr>
-        <w:t xml:space="preserve">A. nodosum </w:t>
-      </w:r>
-      <w:r>
-        <w:t xml:space="preserve">percent cover (SHAP = 4.789), </w:t>
-      </w:r>
-      <w:r>
-        <w:rPr>
-          <w:i/>
-          <w:iCs/>
-        </w:rPr>
-        <w:t>Chondrus/Mastocarpus</w:t>
-      </w:r>
-      <w:r>
-        <w:t xml:space="preserve"> </w:t>
-      </w:r>
-      <w:r>
-        <w:rPr>
-          <w:i/>
-          <w:iCs/>
-        </w:rPr>
-        <w:t xml:space="preserve">spp. </w:t>
-      </w:r>
-      <w:r>
-        <w:t xml:space="preserve">percent cover (SHAP = </w:t>
-      </w:r>
-      <w:r>
-        <w:t>4</w:t>
-      </w:r>
-      <w:r>
-        <w:t>.2</w:t>
-      </w:r>
-      <w:r>
-        <w:t>92</w:t>
-      </w:r>
-      <w:r>
-        <w:t>)</w:t>
-      </w:r>
-      <w:r>
-        <w:t xml:space="preserve">, and </w:t>
-      </w:r>
-      <w:r>
-        <w:rPr>
-          <w:i/>
-          <w:iCs/>
-        </w:rPr>
-        <w:t xml:space="preserve">Littorina obtusata </w:t>
-      </w:r>
-      <w:r>
-        <w:t xml:space="preserve">count (SHAP = 3.840). The </w:t>
-      </w:r>
-      <w:r>
-        <w:t xml:space="preserve">previous year’s </w:t>
-      </w:r>
-      <w:proofErr w:type="gramStart"/>
-      <w:r>
-        <w:t>percent</w:t>
-      </w:r>
-      <w:proofErr w:type="gramEnd"/>
-      <w:r>
-        <w:t xml:space="preserve"> cover of </w:t>
-      </w:r>
-      <w:r>
-        <w:rPr>
-          <w:i/>
-          <w:iCs/>
-        </w:rPr>
-        <w:t>F. vesiculosus</w:t>
-      </w:r>
-      <w:r>
-        <w:rPr>
-          <w:i/>
-          <w:iCs/>
-        </w:rPr>
-        <w:t xml:space="preserve"> </w:t>
-      </w:r>
-      <w:proofErr w:type="gramStart"/>
-      <w:r>
-        <w:t>has</w:t>
-      </w:r>
-      <w:proofErr w:type="gramEnd"/>
-      <w:r>
-        <w:t xml:space="preserve"> a strong positive influence on the following year’s </w:t>
-      </w:r>
-      <w:proofErr w:type="gramStart"/>
-      <w:r>
-        <w:t>percent</w:t>
-      </w:r>
-      <w:proofErr w:type="gramEnd"/>
-      <w:r>
-        <w:t xml:space="preserve"> cover, with high values increasing percent cover. </w:t>
-      </w:r>
-      <w:r>
-        <w:rPr>
-          <w:i/>
-          <w:iCs/>
-        </w:rPr>
-        <w:t>A. nodosum</w:t>
-      </w:r>
-      <w:r>
-        <w:t xml:space="preserve"> and </w:t>
-      </w:r>
-      <w:r>
-        <w:rPr>
-          <w:i/>
-          <w:iCs/>
-        </w:rPr>
-        <w:t>Chondrus/Mastocarpus spp.</w:t>
-      </w:r>
-      <w:r>
-        <w:t xml:space="preserve"> percent cover is negatively correlated, with high values reducing </w:t>
-      </w:r>
-      <w:r>
-        <w:rPr>
-          <w:i/>
-          <w:iCs/>
-        </w:rPr>
-        <w:t xml:space="preserve">F. vesiculosus </w:t>
-      </w:r>
-      <w:r>
-        <w:t xml:space="preserve">percent cover. </w:t>
-      </w:r>
-      <w:r>
-        <w:rPr>
-          <w:i/>
-          <w:iCs/>
-        </w:rPr>
-        <w:t xml:space="preserve">L. obtusata </w:t>
-      </w:r>
-      <w:r>
-        <w:t xml:space="preserve">count shows some positive association with </w:t>
-      </w:r>
-      <w:r>
-        <w:rPr>
-          <w:i/>
-          <w:iCs/>
-        </w:rPr>
-        <w:t>F. vesiculosus</w:t>
-      </w:r>
-      <w:r>
-        <w:rPr>
-          <w:i/>
-          <w:iCs/>
-        </w:rPr>
-        <w:t xml:space="preserve"> </w:t>
-      </w:r>
-      <w:r>
-        <w:t>percent cover, with high values improving percent cover.</w:t>
-      </w:r>
-    </w:p>
-    <w:p>
-      <w:pPr>
-        <w:pStyle w:val="BulkofText"/>
-        <w:keepNext/>
       </w:pPr>
       <w:r>
         <w:rPr>
@@ -3649,13 +3762,7 @@
         <w:rPr>
           <w:noProof/>
         </w:rPr>
-        <w:t xml:space="preserve"> </w:t>
-      </w:r>
-      <w:r>
-        <w:rPr>
-          <w:noProof/>
-        </w:rPr>
-        <w:t xml:space="preserve">SHAP plot showing the impact of time lagged predictor variables on model prediction of </w:t>
+        <w:t xml:space="preserve"> SHAP plot showing the impact of time lagged predictor variables on model prediction of </w:t>
       </w:r>
       <w:r>
         <w:rPr>
@@ -3822,13 +3929,7 @@
         <w:pStyle w:val="BulkofText"/>
       </w:pPr>
       <w:r>
-        <w:t>Th</w:t>
-      </w:r>
-      <w:r>
-        <w:t>e XGBoost SHAP results</w:t>
-      </w:r>
-      <w:r>
-        <w:t xml:space="preserve"> suggest that the previous year’s </w:t>
+        <w:t xml:space="preserve">The XGBoost SHAP results suggest that the previous year’s </w:t>
       </w:r>
       <w:r>
         <w:rPr>
@@ -3872,15 +3973,7 @@
       </w:r>
       <w:r>
         <w:lastRenderedPageBreak/>
-        <w:t xml:space="preserve">reduction in predicted percent cover. This is somewhat supported by </w:t>
-      </w:r>
-      <w:proofErr w:type="gramStart"/>
-      <w:r>
-        <w:t>the literature</w:t>
-      </w:r>
-      <w:proofErr w:type="gramEnd"/>
-      <w:r>
-        <w:t xml:space="preserve">, as these macroalgal species have been shown to compete with each other for space and light, though the interaction is complex and, under specific environmental conditions (i.e., desiccation) the competition skews towards mutualism </w:t>
+        <w:t xml:space="preserve">reduction in predicted percent cover. This is somewhat supported by the literature, as these macroalgal species have been shown to compete with each other for space and light, though the interaction is complex and, under specific environmental conditions (i.e., desiccation) the competition skews towards mutualism </w:t>
       </w:r>
       <w:r>
         <w:fldChar w:fldCharType="begin"/>
@@ -3951,15 +4044,7 @@
         <w:fldChar w:fldCharType="separate"/>
       </w:r>
       <w:r>
-        <w:t>(</w:t>
-      </w:r>
-      <w:proofErr w:type="spellStart"/>
-      <w:r>
-        <w:t>Budzałek</w:t>
-      </w:r>
-      <w:proofErr w:type="spellEnd"/>
-      <w:r>
-        <w:t xml:space="preserve"> and Śliwińska-Wilczewska 2021)</w:t>
+        <w:t>(Budzałek and Śliwińska-Wilczewska 2021)</w:t>
       </w:r>
       <w:r>
         <w:fldChar w:fldCharType="end"/>
@@ -4062,10 +4147,7 @@
         <w:pStyle w:val="BulkofText"/>
       </w:pPr>
       <w:r>
-        <w:t>The XGBo</w:t>
-      </w:r>
-      <w:r>
-        <w:t xml:space="preserve">ost model described in this analysis is a good starting point for accurately predicting key macroalgal species </w:t>
+        <w:t xml:space="preserve">The XGBoost model described in this analysis is a good starting point for accurately predicting key macroalgal species </w:t>
       </w:r>
       <w:r>
         <w:t xml:space="preserve">future </w:t>
@@ -4106,7 +4188,38 @@
       </w:pPr>
       <w:r>
         <w:lastRenderedPageBreak/>
-        <w:t>Appendix A: Data Dictionary</w:t>
+        <w:t>Appendix A: GitHub</w:t>
+      </w:r>
+    </w:p>
+    <w:p>
+      <w:r>
+        <w:t xml:space="preserve">This project is available in full from </w:t>
+      </w:r>
+      <w:hyperlink r:id="rId20" w:history="1">
+        <w:r>
+          <w:rPr>
+            <w:rStyle w:val="Hyperlink"/>
+          </w:rPr>
+          <w:t>https://github.com/nicklagoni/DSE6311/</w:t>
+        </w:r>
+      </w:hyperlink>
+      <w:r>
+        <w:t>.</w:t>
+      </w:r>
+    </w:p>
+    <w:p>
+      <w:pPr>
+        <w:pStyle w:val="Heading1"/>
+        <w:spacing w:before="0"/>
+      </w:pPr>
+      <w:r>
+        <w:t xml:space="preserve">Appendix </w:t>
+      </w:r>
+      <w:r>
+        <w:t>B</w:t>
+      </w:r>
+      <w:r>
+        <w:t>: Data Dictionary</w:t>
       </w:r>
     </w:p>
     <w:p>
@@ -6678,6 +6791,7 @@
                 <w:sz w:val="20"/>
                 <w:szCs w:val="20"/>
               </w:rPr>
+              <w:lastRenderedPageBreak/>
               <w:t>other_substrate</w:t>
             </w:r>
           </w:p>
@@ -6931,7 +7045,6 @@
                 <w:sz w:val="20"/>
                 <w:szCs w:val="20"/>
               </w:rPr>
-              <w:lastRenderedPageBreak/>
               <w:t>common_periwinkle_littorina_littorea</w:t>
             </w:r>
           </w:p>
@@ -6955,25 +7068,7 @@
                 <w:sz w:val="20"/>
                 <w:szCs w:val="20"/>
               </w:rPr>
-              <w:t xml:space="preserve">Abundance of common </w:t>
-            </w:r>
-            <w:proofErr w:type="gramStart"/>
-            <w:r>
-              <w:rPr>
-                <w:rFonts w:asciiTheme="majorHAnsi" w:hAnsiTheme="majorHAnsi" w:cstheme="majorHAnsi"/>
-                <w:sz w:val="20"/>
-                <w:szCs w:val="20"/>
-              </w:rPr>
-              <w:t>periwinkle</w:t>
-            </w:r>
-            <w:proofErr w:type="gramEnd"/>
-            <w:r>
-              <w:rPr>
-                <w:rFonts w:asciiTheme="majorHAnsi" w:hAnsiTheme="majorHAnsi" w:cstheme="majorHAnsi"/>
-                <w:sz w:val="20"/>
-                <w:szCs w:val="20"/>
-              </w:rPr>
-              <w:t xml:space="preserve"> (*Littorina littorea*) per plot</w:t>
+              <w:t>Abundance of common periwinkle (*Littorina littorea*) per plot</w:t>
             </w:r>
           </w:p>
         </w:tc>
@@ -7093,25 +7188,7 @@
                 <w:sz w:val="20"/>
                 <w:szCs w:val="20"/>
               </w:rPr>
-              <w:t xml:space="preserve">Abundance of smooth </w:t>
-            </w:r>
-            <w:proofErr w:type="gramStart"/>
-            <w:r>
-              <w:rPr>
-                <w:rFonts w:asciiTheme="majorHAnsi" w:hAnsiTheme="majorHAnsi" w:cstheme="majorHAnsi"/>
-                <w:sz w:val="20"/>
-                <w:szCs w:val="20"/>
-              </w:rPr>
-              <w:t>periwinkle</w:t>
-            </w:r>
-            <w:proofErr w:type="gramEnd"/>
-            <w:r>
-              <w:rPr>
-                <w:rFonts w:asciiTheme="majorHAnsi" w:hAnsiTheme="majorHAnsi" w:cstheme="majorHAnsi"/>
-                <w:sz w:val="20"/>
-                <w:szCs w:val="20"/>
-              </w:rPr>
-              <w:t xml:space="preserve"> (*Littorina obtusata*) per plot</w:t>
+              <w:t>Abundance of smooth periwinkle (*Littorina obtusata*) per plot</w:t>
             </w:r>
           </w:p>
         </w:tc>
@@ -7228,25 +7305,7 @@
                 <w:sz w:val="20"/>
                 <w:szCs w:val="20"/>
               </w:rPr>
-              <w:t xml:space="preserve">Abundance of rough </w:t>
-            </w:r>
-            <w:proofErr w:type="gramStart"/>
-            <w:r>
-              <w:rPr>
-                <w:rFonts w:asciiTheme="majorHAnsi" w:hAnsiTheme="majorHAnsi" w:cstheme="majorHAnsi"/>
-                <w:sz w:val="20"/>
-                <w:szCs w:val="20"/>
-              </w:rPr>
-              <w:t>periwinkle</w:t>
-            </w:r>
-            <w:proofErr w:type="gramEnd"/>
-            <w:r>
-              <w:rPr>
-                <w:rFonts w:asciiTheme="majorHAnsi" w:hAnsiTheme="majorHAnsi" w:cstheme="majorHAnsi"/>
-                <w:sz w:val="20"/>
-                <w:szCs w:val="20"/>
-              </w:rPr>
-              <w:t xml:space="preserve"> (*Littorina saxatilis*) per plot</w:t>
+              <w:t>Abundance of rough periwinkle (*Littorina saxatilis*) per plot</w:t>
             </w:r>
           </w:p>
         </w:tc>
@@ -8224,89 +8283,95 @@
           <w:rFonts w:ascii="Calibri" w:hAnsi="Calibri" w:cs="Calibri"/>
         </w:rPr>
       </w:pPr>
-      <w:proofErr w:type="spellStart"/>
       <w:r>
         <w:rPr>
           <w:rFonts w:ascii="Calibri" w:hAnsi="Calibri" w:cs="Calibri"/>
         </w:rPr>
-        <w:t>Budzałek</w:t>
-      </w:r>
-      <w:proofErr w:type="spellEnd"/>
-      <w:r>
+        <w:t>Budzałek, G., and S. Śliwińska-Wilczewska. 2021. Allelopathic effect of macroalgae Fucus vesiculosus (Ochrophyta) and Coccotylus brodiei (Rhodophyta) on the growth and photosynthesis performance of Baltic cyanobacteria. Annales Universitatis Paedagogicae Cracoviensis Studia Naturae:81–94.</w:t>
+      </w:r>
+    </w:p>
+    <w:p>
+      <w:pPr>
+        <w:pStyle w:val="Bibliography"/>
         <w:rPr>
           <w:rFonts w:ascii="Calibri" w:hAnsi="Calibri" w:cs="Calibri"/>
         </w:rPr>
-        <w:t>, G., and S. Śliwińska-Wilczewska. 2021. Allelopathic effect of macroalgae Fucus vesiculosus (</w:t>
-      </w:r>
-      <w:proofErr w:type="spellStart"/>
+      </w:pPr>
       <w:r>
         <w:rPr>
           <w:rFonts w:ascii="Calibri" w:hAnsi="Calibri" w:cs="Calibri"/>
         </w:rPr>
-        <w:t>Ochrophyta</w:t>
-      </w:r>
-      <w:proofErr w:type="spellEnd"/>
-      <w:r>
+        <w:t>Cervin, G., M. Lindegarth, R. M. Viejo, and P. Åberg. 2004. Effects of small-scale disturbances of canopy and grazing on intertidal assemblages on the Swedish west coast. Journal of Experimental Marine Biology and Ecology 302:35–49.</w:t>
+      </w:r>
+    </w:p>
+    <w:p>
+      <w:pPr>
+        <w:pStyle w:val="Bibliography"/>
         <w:rPr>
           <w:rFonts w:ascii="Calibri" w:hAnsi="Calibri" w:cs="Calibri"/>
         </w:rPr>
-        <w:t xml:space="preserve">) and </w:t>
-      </w:r>
-      <w:proofErr w:type="spellStart"/>
+      </w:pPr>
       <w:r>
         <w:rPr>
           <w:rFonts w:ascii="Calibri" w:hAnsi="Calibri" w:cs="Calibri"/>
         </w:rPr>
-        <w:t>Coccotylus</w:t>
-      </w:r>
-      <w:proofErr w:type="spellEnd"/>
-      <w:r>
+        <w:t>Choi, H. G., and T. A. Norton. 2005. Competition and facilitation between germlings of Ascophyllum nodosum and Fucus vesiculosus. Marine Biology 147:525–532.</w:t>
+      </w:r>
+    </w:p>
+    <w:p>
+      <w:pPr>
+        <w:pStyle w:val="Bibliography"/>
         <w:rPr>
           <w:rFonts w:ascii="Calibri" w:hAnsi="Calibri" w:cs="Calibri"/>
         </w:rPr>
-        <w:t xml:space="preserve"> </w:t>
-      </w:r>
-      <w:proofErr w:type="spellStart"/>
+      </w:pPr>
       <w:r>
         <w:rPr>
           <w:rFonts w:ascii="Calibri" w:hAnsi="Calibri" w:cs="Calibri"/>
         </w:rPr>
-        <w:t>brodiei</w:t>
-      </w:r>
-      <w:proofErr w:type="spellEnd"/>
-      <w:r>
+        <w:t>Clarke, K. R. 1993. Non‐parametric multivariate analyses of changes in community structure. Australian Journal of Ecology 18:117–143.</w:t>
+      </w:r>
+    </w:p>
+    <w:p>
+      <w:pPr>
+        <w:pStyle w:val="Bibliography"/>
         <w:rPr>
           <w:rFonts w:ascii="Calibri" w:hAnsi="Calibri" w:cs="Calibri"/>
         </w:rPr>
-        <w:t xml:space="preserve"> (Rhodophyta) on the growth and photosynthesis performance of Baltic cyanobacteria. Annales Universitatis </w:t>
-      </w:r>
-      <w:proofErr w:type="spellStart"/>
+      </w:pPr>
       <w:r>
         <w:rPr>
           <w:rFonts w:ascii="Calibri" w:hAnsi="Calibri" w:cs="Calibri"/>
         </w:rPr>
-        <w:t>Paedagogicae</w:t>
-      </w:r>
-      <w:proofErr w:type="spellEnd"/>
-      <w:r>
+        <w:t>Dayton, P. K. 1972. Toward an understanding of community resilience and the potential effects of enrichments to the benthos at McMurdo Sound, Antarctica. Page Proceedings of the colloquium on conservation problems in Antarctica. Allen Press Lawrence, KS.</w:t>
+      </w:r>
+    </w:p>
+    <w:p>
+      <w:pPr>
+        <w:pStyle w:val="Bibliography"/>
         <w:rPr>
           <w:rFonts w:ascii="Calibri" w:hAnsi="Calibri" w:cs="Calibri"/>
         </w:rPr>
-        <w:t xml:space="preserve"> </w:t>
-      </w:r>
-      <w:proofErr w:type="spellStart"/>
+      </w:pPr>
       <w:r>
         <w:rPr>
           <w:rFonts w:ascii="Calibri" w:hAnsi="Calibri" w:cs="Calibri"/>
         </w:rPr>
-        <w:t>Cracoviensis</w:t>
-      </w:r>
-      <w:proofErr w:type="spellEnd"/>
-      <w:r>
+        <w:t>Dexter, E., G. Rollwagen-Bollens, and S. M. Bollens. 2018. The trouble with stress: A flexible method for the evaluation of nonmetric multidimensional scaling. Limnology and Oceanography: Methods 16:434–443.</w:t>
+      </w:r>
+    </w:p>
+    <w:p>
+      <w:pPr>
+        <w:pStyle w:val="Bibliography"/>
         <w:rPr>
           <w:rFonts w:ascii="Calibri" w:hAnsi="Calibri" w:cs="Calibri"/>
         </w:rPr>
-        <w:t xml:space="preserve"> Studia Naturae:81–94.</w:t>
+      </w:pPr>
+      <w:r>
+        <w:rPr>
+          <w:rFonts w:ascii="Calibri" w:hAnsi="Calibri" w:cs="Calibri"/>
+        </w:rPr>
+        <w:t>Hadlock, R. H. 1979. The distribution of Littorina obtusata (L.) in the rocky intertidal: effects of competition with Littorina littorea (L.). Master’s thesis, Department of Zoology, University of Rhode Island, Kingston, RI.</w:t>
       </w:r>
     </w:p>
     <w:p>
@@ -8320,21 +8385,21 @@
         <w:rPr>
           <w:rFonts w:ascii="Calibri" w:hAnsi="Calibri" w:cs="Calibri"/>
         </w:rPr>
-        <w:t xml:space="preserve">Cervin, G., M. </w:t>
-      </w:r>
-      <w:proofErr w:type="spellStart"/>
-      <w:r>
+        <w:t>Jueterbock, A., L. Tyberghein, H. Verbruggen, J. A. Coyer, J. L. Olsen, and G. Hoarau. 2013. Climate change impact on seaweed meadow distribution in the North Atlantic rocky intertidal. Ecology and evolution 3:1356–1373.</w:t>
+      </w:r>
+    </w:p>
+    <w:p>
+      <w:pPr>
+        <w:pStyle w:val="Bibliography"/>
         <w:rPr>
           <w:rFonts w:ascii="Calibri" w:hAnsi="Calibri" w:cs="Calibri"/>
         </w:rPr>
-        <w:t>Lindegarth</w:t>
-      </w:r>
-      <w:proofErr w:type="spellEnd"/>
+      </w:pPr>
       <w:r>
         <w:rPr>
           <w:rFonts w:ascii="Calibri" w:hAnsi="Calibri" w:cs="Calibri"/>
         </w:rPr>
-        <w:t>, R. M. Viejo, and P. Åberg. 2004. Effects of small-scale disturbances of canopy and grazing on intertidal assemblages on the Swedish west coast. Journal of Experimental Marine Biology and Ecology 302:35–49.</w:t>
+        <w:t>Linnaeus, C. 1753. Species plantarum, exhibentes plantas rite cognitas ad genera relatas cum differentiis specificis, nominibus trivialibus, synonymis selectis, locis natalibus, secundum systema sexuale digestas. Vol 1.</w:t>
       </w:r>
     </w:p>
     <w:p>
@@ -8348,7 +8413,7 @@
         <w:rPr>
           <w:rFonts w:ascii="Calibri" w:hAnsi="Calibri" w:cs="Calibri"/>
         </w:rPr>
-        <w:t>Choi, H. G., and T. A. Norton. 2005. Competition and facilitation between germlings of Ascophyllum nodosum and Fucus vesiculosus. Marine Biology 147:525–532.</w:t>
+        <w:t>Linné, C. von, and L. Salvius. 1758. Caroli Linnaei...Systema naturae per regna tria naturae :secundum classes, ordines, genera, species, cum characteribus, differentiis, synonymis, locis. Impensis Direct. Laurentii Salvii, Holmiae.</w:t>
       </w:r>
     </w:p>
     <w:p>
@@ -8362,485 +8427,7 @@
         <w:rPr>
           <w:rFonts w:ascii="Calibri" w:hAnsi="Calibri" w:cs="Calibri"/>
         </w:rPr>
-        <w:t>Clarke, K. R. 1993. Non‐parametric multivariate analyses of changes in community structure. Australian Journal of Ecology 18:117–143.</w:t>
-      </w:r>
-    </w:p>
-    <w:p>
-      <w:pPr>
-        <w:pStyle w:val="Bibliography"/>
-        <w:rPr>
-          <w:rFonts w:ascii="Calibri" w:hAnsi="Calibri" w:cs="Calibri"/>
-        </w:rPr>
-      </w:pPr>
-      <w:r>
-        <w:rPr>
-          <w:rFonts w:ascii="Calibri" w:hAnsi="Calibri" w:cs="Calibri"/>
-        </w:rPr>
-        <w:t>Dayton, P. K. 1972. Toward an understanding of community resilience and the potential effects of enrichments to the benthos at McMurdo Sound, Antarctica. Page Proceedings of the colloquium on conservation problems in Antarctica. Allen Press Lawrence, KS.</w:t>
-      </w:r>
-    </w:p>
-    <w:p>
-      <w:pPr>
-        <w:pStyle w:val="Bibliography"/>
-        <w:rPr>
-          <w:rFonts w:ascii="Calibri" w:hAnsi="Calibri" w:cs="Calibri"/>
-        </w:rPr>
-      </w:pPr>
-      <w:r>
-        <w:rPr>
-          <w:rFonts w:ascii="Calibri" w:hAnsi="Calibri" w:cs="Calibri"/>
-        </w:rPr>
-        <w:t xml:space="preserve">Dexter, E., G. </w:t>
-      </w:r>
-      <w:proofErr w:type="spellStart"/>
-      <w:r>
-        <w:rPr>
-          <w:rFonts w:ascii="Calibri" w:hAnsi="Calibri" w:cs="Calibri"/>
-        </w:rPr>
-        <w:t>Rollwagen</w:t>
-      </w:r>
-      <w:proofErr w:type="spellEnd"/>
-      <w:r>
-        <w:rPr>
-          <w:rFonts w:ascii="Calibri" w:hAnsi="Calibri" w:cs="Calibri"/>
-        </w:rPr>
-        <w:t>-Bollens, and S. M. Bollens. 2018. The trouble with stress: A flexible method for the evaluation of nonmetric multidimensional scaling. Limnology and Oceanography: Methods 16:434–443.</w:t>
-      </w:r>
-    </w:p>
-    <w:p>
-      <w:pPr>
-        <w:pStyle w:val="Bibliography"/>
-        <w:rPr>
-          <w:rFonts w:ascii="Calibri" w:hAnsi="Calibri" w:cs="Calibri"/>
-        </w:rPr>
-      </w:pPr>
-      <w:r>
-        <w:rPr>
-          <w:rFonts w:ascii="Calibri" w:hAnsi="Calibri" w:cs="Calibri"/>
-        </w:rPr>
-        <w:t>Hadlock, R. H. 1979. The distribution of Littorina obtusata (L.) in the rocky intertidal: effects of competition with Littorina littorea (L.). Master’s thesis, Department of Zoology, University of Rhode Island, Kingston, RI.</w:t>
-      </w:r>
-    </w:p>
-    <w:p>
-      <w:pPr>
-        <w:pStyle w:val="Bibliography"/>
-        <w:rPr>
-          <w:rFonts w:ascii="Calibri" w:hAnsi="Calibri" w:cs="Calibri"/>
-        </w:rPr>
-      </w:pPr>
-      <w:proofErr w:type="spellStart"/>
-      <w:r>
-        <w:rPr>
-          <w:rFonts w:ascii="Calibri" w:hAnsi="Calibri" w:cs="Calibri"/>
-        </w:rPr>
-        <w:t>Jueterbock</w:t>
-      </w:r>
-      <w:proofErr w:type="spellEnd"/>
-      <w:r>
-        <w:rPr>
-          <w:rFonts w:ascii="Calibri" w:hAnsi="Calibri" w:cs="Calibri"/>
-        </w:rPr>
-        <w:t>, A., L. Tyberghein, H. Verbruggen, J. A. Coyer, J. L. Olsen, and G. Hoarau. 2013. Climate change impact on seaweed meadow distribution in the North Atlantic rocky intertidal. Ecology and evolution 3:1356–1373.</w:t>
-      </w:r>
-    </w:p>
-    <w:p>
-      <w:pPr>
-        <w:pStyle w:val="Bibliography"/>
-        <w:rPr>
-          <w:rFonts w:ascii="Calibri" w:hAnsi="Calibri" w:cs="Calibri"/>
-        </w:rPr>
-      </w:pPr>
-      <w:r>
-        <w:rPr>
-          <w:rFonts w:ascii="Calibri" w:hAnsi="Calibri" w:cs="Calibri"/>
-        </w:rPr>
-        <w:t xml:space="preserve">Linnaeus, C. 1753. Species plantarum, </w:t>
-      </w:r>
-      <w:proofErr w:type="spellStart"/>
-      <w:r>
-        <w:rPr>
-          <w:rFonts w:ascii="Calibri" w:hAnsi="Calibri" w:cs="Calibri"/>
-        </w:rPr>
-        <w:t>exhibentes</w:t>
-      </w:r>
-      <w:proofErr w:type="spellEnd"/>
-      <w:r>
-        <w:rPr>
-          <w:rFonts w:ascii="Calibri" w:hAnsi="Calibri" w:cs="Calibri"/>
-        </w:rPr>
-        <w:t xml:space="preserve"> </w:t>
-      </w:r>
-      <w:proofErr w:type="spellStart"/>
-      <w:r>
-        <w:rPr>
-          <w:rFonts w:ascii="Calibri" w:hAnsi="Calibri" w:cs="Calibri"/>
-        </w:rPr>
-        <w:t>plantas</w:t>
-      </w:r>
-      <w:proofErr w:type="spellEnd"/>
-      <w:r>
-        <w:rPr>
-          <w:rFonts w:ascii="Calibri" w:hAnsi="Calibri" w:cs="Calibri"/>
-        </w:rPr>
-        <w:t xml:space="preserve"> rite </w:t>
-      </w:r>
-      <w:proofErr w:type="spellStart"/>
-      <w:r>
-        <w:rPr>
-          <w:rFonts w:ascii="Calibri" w:hAnsi="Calibri" w:cs="Calibri"/>
-        </w:rPr>
-        <w:t>cognitas</w:t>
-      </w:r>
-      <w:proofErr w:type="spellEnd"/>
-      <w:r>
-        <w:rPr>
-          <w:rFonts w:ascii="Calibri" w:hAnsi="Calibri" w:cs="Calibri"/>
-        </w:rPr>
-        <w:t xml:space="preserve"> ad genera </w:t>
-      </w:r>
-      <w:proofErr w:type="spellStart"/>
-      <w:r>
-        <w:rPr>
-          <w:rFonts w:ascii="Calibri" w:hAnsi="Calibri" w:cs="Calibri"/>
-        </w:rPr>
-        <w:t>relatas</w:t>
-      </w:r>
-      <w:proofErr w:type="spellEnd"/>
-      <w:r>
-        <w:rPr>
-          <w:rFonts w:ascii="Calibri" w:hAnsi="Calibri" w:cs="Calibri"/>
-        </w:rPr>
-        <w:t xml:space="preserve"> cum </w:t>
-      </w:r>
-      <w:proofErr w:type="spellStart"/>
-      <w:r>
-        <w:rPr>
-          <w:rFonts w:ascii="Calibri" w:hAnsi="Calibri" w:cs="Calibri"/>
-        </w:rPr>
-        <w:t>differentiis</w:t>
-      </w:r>
-      <w:proofErr w:type="spellEnd"/>
-      <w:r>
-        <w:rPr>
-          <w:rFonts w:ascii="Calibri" w:hAnsi="Calibri" w:cs="Calibri"/>
-        </w:rPr>
-        <w:t xml:space="preserve"> </w:t>
-      </w:r>
-      <w:proofErr w:type="spellStart"/>
-      <w:r>
-        <w:rPr>
-          <w:rFonts w:ascii="Calibri" w:hAnsi="Calibri" w:cs="Calibri"/>
-        </w:rPr>
-        <w:t>specificis</w:t>
-      </w:r>
-      <w:proofErr w:type="spellEnd"/>
-      <w:r>
-        <w:rPr>
-          <w:rFonts w:ascii="Calibri" w:hAnsi="Calibri" w:cs="Calibri"/>
-        </w:rPr>
-        <w:t xml:space="preserve">, </w:t>
-      </w:r>
-      <w:proofErr w:type="spellStart"/>
-      <w:r>
-        <w:rPr>
-          <w:rFonts w:ascii="Calibri" w:hAnsi="Calibri" w:cs="Calibri"/>
-        </w:rPr>
-        <w:t>nominibus</w:t>
-      </w:r>
-      <w:proofErr w:type="spellEnd"/>
-      <w:r>
-        <w:rPr>
-          <w:rFonts w:ascii="Calibri" w:hAnsi="Calibri" w:cs="Calibri"/>
-        </w:rPr>
-        <w:t xml:space="preserve"> </w:t>
-      </w:r>
-      <w:proofErr w:type="spellStart"/>
-      <w:r>
-        <w:rPr>
-          <w:rFonts w:ascii="Calibri" w:hAnsi="Calibri" w:cs="Calibri"/>
-        </w:rPr>
-        <w:t>trivialibus</w:t>
-      </w:r>
-      <w:proofErr w:type="spellEnd"/>
-      <w:r>
-        <w:rPr>
-          <w:rFonts w:ascii="Calibri" w:hAnsi="Calibri" w:cs="Calibri"/>
-        </w:rPr>
-        <w:t xml:space="preserve">, </w:t>
-      </w:r>
-      <w:proofErr w:type="spellStart"/>
-      <w:r>
-        <w:rPr>
-          <w:rFonts w:ascii="Calibri" w:hAnsi="Calibri" w:cs="Calibri"/>
-        </w:rPr>
-        <w:t>synonymis</w:t>
-      </w:r>
-      <w:proofErr w:type="spellEnd"/>
-      <w:r>
-        <w:rPr>
-          <w:rFonts w:ascii="Calibri" w:hAnsi="Calibri" w:cs="Calibri"/>
-        </w:rPr>
-        <w:t xml:space="preserve"> </w:t>
-      </w:r>
-      <w:proofErr w:type="spellStart"/>
-      <w:r>
-        <w:rPr>
-          <w:rFonts w:ascii="Calibri" w:hAnsi="Calibri" w:cs="Calibri"/>
-        </w:rPr>
-        <w:t>selectis</w:t>
-      </w:r>
-      <w:proofErr w:type="spellEnd"/>
-      <w:r>
-        <w:rPr>
-          <w:rFonts w:ascii="Calibri" w:hAnsi="Calibri" w:cs="Calibri"/>
-        </w:rPr>
-        <w:t xml:space="preserve">, </w:t>
-      </w:r>
-      <w:proofErr w:type="spellStart"/>
-      <w:r>
-        <w:rPr>
-          <w:rFonts w:ascii="Calibri" w:hAnsi="Calibri" w:cs="Calibri"/>
-        </w:rPr>
-        <w:t>locis</w:t>
-      </w:r>
-      <w:proofErr w:type="spellEnd"/>
-      <w:r>
-        <w:rPr>
-          <w:rFonts w:ascii="Calibri" w:hAnsi="Calibri" w:cs="Calibri"/>
-        </w:rPr>
-        <w:t xml:space="preserve"> </w:t>
-      </w:r>
-      <w:proofErr w:type="spellStart"/>
-      <w:r>
-        <w:rPr>
-          <w:rFonts w:ascii="Calibri" w:hAnsi="Calibri" w:cs="Calibri"/>
-        </w:rPr>
-        <w:t>natalibus</w:t>
-      </w:r>
-      <w:proofErr w:type="spellEnd"/>
-      <w:r>
-        <w:rPr>
-          <w:rFonts w:ascii="Calibri" w:hAnsi="Calibri" w:cs="Calibri"/>
-        </w:rPr>
-        <w:t xml:space="preserve">, secundum systema </w:t>
-      </w:r>
-      <w:proofErr w:type="spellStart"/>
-      <w:r>
-        <w:rPr>
-          <w:rFonts w:ascii="Calibri" w:hAnsi="Calibri" w:cs="Calibri"/>
-        </w:rPr>
-        <w:t>sexuale</w:t>
-      </w:r>
-      <w:proofErr w:type="spellEnd"/>
-      <w:r>
-        <w:rPr>
-          <w:rFonts w:ascii="Calibri" w:hAnsi="Calibri" w:cs="Calibri"/>
-        </w:rPr>
-        <w:t xml:space="preserve"> </w:t>
-      </w:r>
-      <w:proofErr w:type="spellStart"/>
-      <w:r>
-        <w:rPr>
-          <w:rFonts w:ascii="Calibri" w:hAnsi="Calibri" w:cs="Calibri"/>
-        </w:rPr>
-        <w:t>digestas</w:t>
-      </w:r>
-      <w:proofErr w:type="spellEnd"/>
-      <w:r>
-        <w:rPr>
-          <w:rFonts w:ascii="Calibri" w:hAnsi="Calibri" w:cs="Calibri"/>
-        </w:rPr>
-        <w:t>. Vol 1.</w:t>
-      </w:r>
-    </w:p>
-    <w:p>
-      <w:pPr>
-        <w:pStyle w:val="Bibliography"/>
-        <w:rPr>
-          <w:rFonts w:ascii="Calibri" w:hAnsi="Calibri" w:cs="Calibri"/>
-        </w:rPr>
-      </w:pPr>
-      <w:r>
-        <w:rPr>
-          <w:rFonts w:ascii="Calibri" w:hAnsi="Calibri" w:cs="Calibri"/>
-        </w:rPr>
-        <w:t xml:space="preserve">Linné, C. von, and L. Salvius. 1758. Caroli </w:t>
-      </w:r>
-      <w:proofErr w:type="spellStart"/>
-      <w:r>
-        <w:rPr>
-          <w:rFonts w:ascii="Calibri" w:hAnsi="Calibri" w:cs="Calibri"/>
-        </w:rPr>
-        <w:t>Linnaei</w:t>
-      </w:r>
-      <w:proofErr w:type="spellEnd"/>
-      <w:r>
-        <w:rPr>
-          <w:rFonts w:ascii="Calibri" w:hAnsi="Calibri" w:cs="Calibri"/>
-        </w:rPr>
-        <w:t xml:space="preserve">...Systema naturae per regna </w:t>
-      </w:r>
-      <w:proofErr w:type="spellStart"/>
-      <w:r>
-        <w:rPr>
-          <w:rFonts w:ascii="Calibri" w:hAnsi="Calibri" w:cs="Calibri"/>
-        </w:rPr>
-        <w:t>tria</w:t>
-      </w:r>
-      <w:proofErr w:type="spellEnd"/>
-      <w:r>
-        <w:rPr>
-          <w:rFonts w:ascii="Calibri" w:hAnsi="Calibri" w:cs="Calibri"/>
-        </w:rPr>
-        <w:t xml:space="preserve"> naturae :secundum classes, ordines, genera, species, cum </w:t>
-      </w:r>
-      <w:proofErr w:type="spellStart"/>
-      <w:r>
-        <w:rPr>
-          <w:rFonts w:ascii="Calibri" w:hAnsi="Calibri" w:cs="Calibri"/>
-        </w:rPr>
-        <w:t>characteribus</w:t>
-      </w:r>
-      <w:proofErr w:type="spellEnd"/>
-      <w:r>
-        <w:rPr>
-          <w:rFonts w:ascii="Calibri" w:hAnsi="Calibri" w:cs="Calibri"/>
-        </w:rPr>
-        <w:t xml:space="preserve">, </w:t>
-      </w:r>
-      <w:proofErr w:type="spellStart"/>
-      <w:r>
-        <w:rPr>
-          <w:rFonts w:ascii="Calibri" w:hAnsi="Calibri" w:cs="Calibri"/>
-        </w:rPr>
-        <w:t>differentiis</w:t>
-      </w:r>
-      <w:proofErr w:type="spellEnd"/>
-      <w:r>
-        <w:rPr>
-          <w:rFonts w:ascii="Calibri" w:hAnsi="Calibri" w:cs="Calibri"/>
-        </w:rPr>
-        <w:t xml:space="preserve">, </w:t>
-      </w:r>
-      <w:proofErr w:type="spellStart"/>
-      <w:r>
-        <w:rPr>
-          <w:rFonts w:ascii="Calibri" w:hAnsi="Calibri" w:cs="Calibri"/>
-        </w:rPr>
-        <w:t>synonymis</w:t>
-      </w:r>
-      <w:proofErr w:type="spellEnd"/>
-      <w:r>
-        <w:rPr>
-          <w:rFonts w:ascii="Calibri" w:hAnsi="Calibri" w:cs="Calibri"/>
-        </w:rPr>
-        <w:t xml:space="preserve">, </w:t>
-      </w:r>
-      <w:proofErr w:type="spellStart"/>
-      <w:r>
-        <w:rPr>
-          <w:rFonts w:ascii="Calibri" w:hAnsi="Calibri" w:cs="Calibri"/>
-        </w:rPr>
-        <w:t>locis</w:t>
-      </w:r>
-      <w:proofErr w:type="spellEnd"/>
-      <w:r>
-        <w:rPr>
-          <w:rFonts w:ascii="Calibri" w:hAnsi="Calibri" w:cs="Calibri"/>
-        </w:rPr>
-        <w:t xml:space="preserve">. </w:t>
-      </w:r>
-      <w:proofErr w:type="spellStart"/>
-      <w:r>
-        <w:rPr>
-          <w:rFonts w:ascii="Calibri" w:hAnsi="Calibri" w:cs="Calibri"/>
-        </w:rPr>
-        <w:t>Impensis</w:t>
-      </w:r>
-      <w:proofErr w:type="spellEnd"/>
-      <w:r>
-        <w:rPr>
-          <w:rFonts w:ascii="Calibri" w:hAnsi="Calibri" w:cs="Calibri"/>
-        </w:rPr>
-        <w:t xml:space="preserve"> Direct. </w:t>
-      </w:r>
-      <w:proofErr w:type="spellStart"/>
-      <w:r>
-        <w:rPr>
-          <w:rFonts w:ascii="Calibri" w:hAnsi="Calibri" w:cs="Calibri"/>
-        </w:rPr>
-        <w:t>Laurentii</w:t>
-      </w:r>
-      <w:proofErr w:type="spellEnd"/>
-      <w:r>
-        <w:rPr>
-          <w:rFonts w:ascii="Calibri" w:hAnsi="Calibri" w:cs="Calibri"/>
-        </w:rPr>
-        <w:t xml:space="preserve"> </w:t>
-      </w:r>
-      <w:proofErr w:type="spellStart"/>
-      <w:r>
-        <w:rPr>
-          <w:rFonts w:ascii="Calibri" w:hAnsi="Calibri" w:cs="Calibri"/>
-        </w:rPr>
-        <w:t>Salvii</w:t>
-      </w:r>
-      <w:proofErr w:type="spellEnd"/>
-      <w:r>
-        <w:rPr>
-          <w:rFonts w:ascii="Calibri" w:hAnsi="Calibri" w:cs="Calibri"/>
-        </w:rPr>
-        <w:t xml:space="preserve">, </w:t>
-      </w:r>
-      <w:proofErr w:type="spellStart"/>
-      <w:r>
-        <w:rPr>
-          <w:rFonts w:ascii="Calibri" w:hAnsi="Calibri" w:cs="Calibri"/>
-        </w:rPr>
-        <w:t>Holmiae</w:t>
-      </w:r>
-      <w:proofErr w:type="spellEnd"/>
-      <w:r>
-        <w:rPr>
-          <w:rFonts w:ascii="Calibri" w:hAnsi="Calibri" w:cs="Calibri"/>
-        </w:rPr>
-        <w:t>.</w:t>
-      </w:r>
-    </w:p>
-    <w:p>
-      <w:pPr>
-        <w:pStyle w:val="Bibliography"/>
-        <w:rPr>
-          <w:rFonts w:ascii="Calibri" w:hAnsi="Calibri" w:cs="Calibri"/>
-        </w:rPr>
-      </w:pPr>
-      <w:proofErr w:type="spellStart"/>
-      <w:r>
-        <w:rPr>
-          <w:rFonts w:ascii="Calibri" w:hAnsi="Calibri" w:cs="Calibri"/>
-        </w:rPr>
-        <w:t>Marbà</w:t>
-      </w:r>
-      <w:proofErr w:type="spellEnd"/>
-      <w:r>
-        <w:rPr>
-          <w:rFonts w:ascii="Calibri" w:hAnsi="Calibri" w:cs="Calibri"/>
-        </w:rPr>
-        <w:t xml:space="preserve">, N., D. Krause-Jensen, B. Olesen, P. B. Christensen, A. Merzouk, J. Rodrigues, S. Wegeberg, and R. T. Wilce. 2017. Climate change stimulates the growth of the intertidal macroalgae Ascophyllum nodosum near the northern distribution limit. </w:t>
-      </w:r>
-      <w:proofErr w:type="spellStart"/>
-      <w:r>
-        <w:rPr>
-          <w:rFonts w:ascii="Calibri" w:hAnsi="Calibri" w:cs="Calibri"/>
-        </w:rPr>
-        <w:t>Ambio</w:t>
-      </w:r>
-      <w:proofErr w:type="spellEnd"/>
-      <w:r>
-        <w:rPr>
-          <w:rFonts w:ascii="Calibri" w:hAnsi="Calibri" w:cs="Calibri"/>
-        </w:rPr>
-        <w:t xml:space="preserve"> 46:119–131.</w:t>
+        <w:t>Marbà, N., D. Krause-Jensen, B. Olesen, P. B. Christensen, A. Merzouk, J. Rodrigues, S. Wegeberg, and R. T. Wilce. 2017. Climate change stimulates the growth of the intertidal macroalgae Ascophyllum nodosum near the northern distribution limit. Ambio 46:119–131.</w:t>
       </w:r>
     </w:p>
     <w:p>
@@ -8883,35 +8470,35 @@
         <w:rPr>
           <w:rFonts w:ascii="Calibri" w:hAnsi="Calibri" w:cs="Calibri"/>
         </w:rPr>
-        <w:t xml:space="preserve">Parrot, D., M. Blümel, C. </w:t>
-      </w:r>
-      <w:proofErr w:type="spellStart"/>
-      <w:r>
+        <w:t>Parrot, D., M. Blümel, C. Utermann, G. Chianese, S. Krause, A. Kovalev, S. N. Gorb, and D. Tasdemir. 2019. Mapping the Surface Microbiome and Metabolome of Brown Seaweed Fucus vesiculosus by Amplicon Sequencing, Integrated Metabolomics and Imaging Techniques. Scientific Reports 9:1061.</w:t>
+      </w:r>
+    </w:p>
+    <w:p>
+      <w:pPr>
+        <w:pStyle w:val="Bibliography"/>
         <w:rPr>
           <w:rFonts w:ascii="Calibri" w:hAnsi="Calibri" w:cs="Calibri"/>
         </w:rPr>
-        <w:t>Utermann</w:t>
-      </w:r>
-      <w:proofErr w:type="spellEnd"/>
+      </w:pPr>
       <w:r>
         <w:rPr>
           <w:rFonts w:ascii="Calibri" w:hAnsi="Calibri" w:cs="Calibri"/>
         </w:rPr>
-        <w:t xml:space="preserve">, G. Chianese, S. Krause, A. Kovalev, S. N. Gorb, and D. </w:t>
-      </w:r>
-      <w:proofErr w:type="spellStart"/>
-      <w:r>
+        <w:t>Perry, F., E. d’Avack, and J. Hill. 2020. Ascophyllum nodosum and Fucus vesiculosus on variable salinity mid eulittoral rock.</w:t>
+      </w:r>
+    </w:p>
+    <w:p>
+      <w:pPr>
+        <w:pStyle w:val="Bibliography"/>
         <w:rPr>
           <w:rFonts w:ascii="Calibri" w:hAnsi="Calibri" w:cs="Calibri"/>
         </w:rPr>
-        <w:t>Tasdemir</w:t>
-      </w:r>
-      <w:proofErr w:type="spellEnd"/>
+      </w:pPr>
       <w:r>
         <w:rPr>
           <w:rFonts w:ascii="Calibri" w:hAnsi="Calibri" w:cs="Calibri"/>
         </w:rPr>
-        <w:t>. 2019. Mapping the Surface Microbiome and Metabolome of Brown Seaweed Fucus vesiculosus by Amplicon Sequencing, Integrated Metabolomics and Imaging Techniques. Scientific Reports 9:1061.</w:t>
+        <w:t>Putnam, A. B., S. C. Endyke, A. R. Jones, L. A. D. Lockwood, J. Taylor, M. Albert, and M. D. Staudinger. 2024. Historical insights, current challenges: tracking marine biodiversity in an urban harbor ecosystem in the face of climate change. Marine Biodiversity 54.</w:t>
       </w:r>
     </w:p>
     <w:p>
@@ -8925,21 +8512,21 @@
         <w:rPr>
           <w:rFonts w:ascii="Calibri" w:hAnsi="Calibri" w:cs="Calibri"/>
         </w:rPr>
-        <w:t xml:space="preserve">Perry, F., E. </w:t>
-      </w:r>
-      <w:proofErr w:type="spellStart"/>
-      <w:r>
+        <w:t>Råberg, S., and L. Kautsky. 2007. A comparative biodiversity study of the associated fauna of perennial fucoids and filamentous algae. Estuarine, Coastal and Shelf Science 73:249–258.</w:t>
+      </w:r>
+    </w:p>
+    <w:p>
+      <w:pPr>
+        <w:pStyle w:val="Bibliography"/>
         <w:rPr>
           <w:rFonts w:ascii="Calibri" w:hAnsi="Calibri" w:cs="Calibri"/>
         </w:rPr>
-        <w:t>d’Avack</w:t>
-      </w:r>
-      <w:proofErr w:type="spellEnd"/>
+      </w:pPr>
       <w:r>
         <w:rPr>
           <w:rFonts w:ascii="Calibri" w:hAnsi="Calibri" w:cs="Calibri"/>
         </w:rPr>
-        <w:t>, and J. Hill. 2020. Ascophyllum nodosum and Fucus vesiculosus on variable salinity mid eulittoral rock.</w:t>
+        <w:t>Trott, T. J. 2022. Mesoscale Spatial Patterns of Gulf of Maine Rocky Intertidal Communities. Diversity 14:557.</w:t>
       </w:r>
     </w:p>
     <w:p>
@@ -8953,21 +8540,21 @@
         <w:rPr>
           <w:rFonts w:ascii="Calibri" w:hAnsi="Calibri" w:cs="Calibri"/>
         </w:rPr>
-        <w:t xml:space="preserve">Putnam, A. B., S. C. </w:t>
-      </w:r>
-      <w:proofErr w:type="spellStart"/>
-      <w:r>
+        <w:t>Watson, D. C., and T. A. Norton. 1985. Dietary preferences of the common periwinkle, Littorinalittorea (L.). Journal of Experimental Marine Biology and Ecology 88:193–211.</w:t>
+      </w:r>
+    </w:p>
+    <w:p>
+      <w:pPr>
+        <w:pStyle w:val="Bibliography"/>
         <w:rPr>
           <w:rFonts w:ascii="Calibri" w:hAnsi="Calibri" w:cs="Calibri"/>
         </w:rPr>
-        <w:t>Endyke</w:t>
-      </w:r>
-      <w:proofErr w:type="spellEnd"/>
+      </w:pPr>
       <w:r>
         <w:rPr>
           <w:rFonts w:ascii="Calibri" w:hAnsi="Calibri" w:cs="Calibri"/>
         </w:rPr>
-        <w:t>, A. R. Jones, L. A. D. Lockwood, J. Taylor, M. Albert, and M. D. Staudinger. 2024. Historical insights, current challenges: tracking marine biodiversity in an urban harbor ecosystem in the face of climate change. Marine Biodiversity 54.</w:t>
+        <w:t>Watson, D. C., and T. A. Norton. 1987. The habitat and feeding preferences of Littorina obtusata (L.) and L. mariae sacchi et rastelli. Journal of Experimental Marine Biology and Ecology 112:61–72.</w:t>
       </w:r>
     </w:p>
     <w:p>
@@ -8981,141 +8568,7 @@
         <w:rPr>
           <w:rFonts w:ascii="Calibri" w:hAnsi="Calibri" w:cs="Calibri"/>
         </w:rPr>
-        <w:t xml:space="preserve">Råberg, S., and L. Kautsky. 2007. A comparative biodiversity study of the associated fauna of perennial </w:t>
-      </w:r>
-      <w:proofErr w:type="spellStart"/>
-      <w:r>
-        <w:rPr>
-          <w:rFonts w:ascii="Calibri" w:hAnsi="Calibri" w:cs="Calibri"/>
-        </w:rPr>
-        <w:t>fucoids</w:t>
-      </w:r>
-      <w:proofErr w:type="spellEnd"/>
-      <w:r>
-        <w:rPr>
-          <w:rFonts w:ascii="Calibri" w:hAnsi="Calibri" w:cs="Calibri"/>
-        </w:rPr>
-        <w:t xml:space="preserve"> and filamentous algae. Estuarine, Coastal and Shelf Science 73:249–258.</w:t>
-      </w:r>
-    </w:p>
-    <w:p>
-      <w:pPr>
-        <w:pStyle w:val="Bibliography"/>
-        <w:rPr>
-          <w:rFonts w:ascii="Calibri" w:hAnsi="Calibri" w:cs="Calibri"/>
-        </w:rPr>
-      </w:pPr>
-      <w:r>
-        <w:rPr>
-          <w:rFonts w:ascii="Calibri" w:hAnsi="Calibri" w:cs="Calibri"/>
-        </w:rPr>
-        <w:t>Trott, T. J. 2022. Mesoscale Spatial Patterns of Gulf of Maine Rocky Intertidal Communities. Diversity 14:557.</w:t>
-      </w:r>
-    </w:p>
-    <w:p>
-      <w:pPr>
-        <w:pStyle w:val="Bibliography"/>
-        <w:rPr>
-          <w:rFonts w:ascii="Calibri" w:hAnsi="Calibri" w:cs="Calibri"/>
-        </w:rPr>
-      </w:pPr>
-      <w:r>
-        <w:rPr>
-          <w:rFonts w:ascii="Calibri" w:hAnsi="Calibri" w:cs="Calibri"/>
-        </w:rPr>
-        <w:t xml:space="preserve">Watson, D. C., and T. A. Norton. 1985. Dietary preferences of the common periwinkle, </w:t>
-      </w:r>
-      <w:proofErr w:type="spellStart"/>
-      <w:r>
-        <w:rPr>
-          <w:rFonts w:ascii="Calibri" w:hAnsi="Calibri" w:cs="Calibri"/>
-        </w:rPr>
-        <w:t>Littorinalittorea</w:t>
-      </w:r>
-      <w:proofErr w:type="spellEnd"/>
-      <w:r>
-        <w:rPr>
-          <w:rFonts w:ascii="Calibri" w:hAnsi="Calibri" w:cs="Calibri"/>
-        </w:rPr>
-        <w:t xml:space="preserve"> (L.). Journal of Experimental Marine Biology and Ecology 88:193–211.</w:t>
-      </w:r>
-    </w:p>
-    <w:p>
-      <w:pPr>
-        <w:pStyle w:val="Bibliography"/>
-        <w:rPr>
-          <w:rFonts w:ascii="Calibri" w:hAnsi="Calibri" w:cs="Calibri"/>
-        </w:rPr>
-      </w:pPr>
-      <w:r>
-        <w:rPr>
-          <w:rFonts w:ascii="Calibri" w:hAnsi="Calibri" w:cs="Calibri"/>
-        </w:rPr>
-        <w:t xml:space="preserve">Watson, D. C., and T. A. Norton. 1987. The habitat and feeding preferences of Littorina obtusata (L.) and L. </w:t>
-      </w:r>
-      <w:proofErr w:type="spellStart"/>
-      <w:r>
-        <w:rPr>
-          <w:rFonts w:ascii="Calibri" w:hAnsi="Calibri" w:cs="Calibri"/>
-        </w:rPr>
-        <w:t>mariae</w:t>
-      </w:r>
-      <w:proofErr w:type="spellEnd"/>
-      <w:r>
-        <w:rPr>
-          <w:rFonts w:ascii="Calibri" w:hAnsi="Calibri" w:cs="Calibri"/>
-        </w:rPr>
-        <w:t xml:space="preserve"> </w:t>
-      </w:r>
-      <w:proofErr w:type="spellStart"/>
-      <w:r>
-        <w:rPr>
-          <w:rFonts w:ascii="Calibri" w:hAnsi="Calibri" w:cs="Calibri"/>
-        </w:rPr>
-        <w:t>sacchi</w:t>
-      </w:r>
-      <w:proofErr w:type="spellEnd"/>
-      <w:r>
-        <w:rPr>
-          <w:rFonts w:ascii="Calibri" w:hAnsi="Calibri" w:cs="Calibri"/>
-        </w:rPr>
-        <w:t xml:space="preserve"> et </w:t>
-      </w:r>
-      <w:proofErr w:type="spellStart"/>
-      <w:r>
-        <w:rPr>
-          <w:rFonts w:ascii="Calibri" w:hAnsi="Calibri" w:cs="Calibri"/>
-        </w:rPr>
-        <w:t>rastelli</w:t>
-      </w:r>
-      <w:proofErr w:type="spellEnd"/>
-      <w:r>
-        <w:rPr>
-          <w:rFonts w:ascii="Calibri" w:hAnsi="Calibri" w:cs="Calibri"/>
-        </w:rPr>
-        <w:t>. Journal of Experimental Marine Biology and Ecology 112:61–72.</w:t>
-      </w:r>
-    </w:p>
-    <w:p>
-      <w:pPr>
-        <w:pStyle w:val="Bibliography"/>
-        <w:rPr>
-          <w:rFonts w:ascii="Calibri" w:hAnsi="Calibri" w:cs="Calibri"/>
-        </w:rPr>
-      </w:pPr>
-      <w:proofErr w:type="spellStart"/>
-      <w:r>
-        <w:rPr>
-          <w:rFonts w:ascii="Calibri" w:hAnsi="Calibri" w:cs="Calibri"/>
-        </w:rPr>
-        <w:t>Westerbom</w:t>
-      </w:r>
-      <w:proofErr w:type="spellEnd"/>
-      <w:r>
-        <w:rPr>
-          <w:rFonts w:ascii="Calibri" w:hAnsi="Calibri" w:cs="Calibri"/>
-        </w:rPr>
-        <w:t>, M., and M. Koivisto. 2022. Mussels and canopy-forming algae as ecosystem engineers: their contribution to community organization in the rocky sublittoral. Frontiers in Marine Science 9.</w:t>
+        <w:t>Westerbom, M., and M. Koivisto. 2022. Mussels and canopy-forming algae as ecosystem engineers: their contribution to community organization in the rocky sublittoral. Frontiers in Marine Science 9.</w:t>
       </w:r>
     </w:p>
     <w:p>
@@ -9124,8 +8577,8 @@
       </w:r>
     </w:p>
     <w:sectPr>
-      <w:headerReference w:type="default" r:id="rId20"/>
-      <w:footerReference w:type="default" r:id="rId21"/>
+      <w:headerReference w:type="default" r:id="rId21"/>
+      <w:footerReference w:type="default" r:id="rId22"/>
       <w:pgSz w:w="12240" w:h="15840"/>
       <w:pgMar w:top="1440" w:right="1440" w:bottom="1440" w:left="1440" w:header="720" w:footer="720" w:gutter="0"/>
       <w:cols w:space="720"/>
@@ -11131,9 +10584,9 @@
     <w:basedOn w:val="Normal"/>
     <w:autoRedefine/>
     <w:qFormat/>
-    <w:rsid w:val="00D95954"/>
+    <w:rsid w:val="007B43F3"/>
     <w:pPr>
-      <w:spacing w:after="120" w:line="480" w:lineRule="auto"/>
+      <w:spacing w:before="120" w:after="120" w:line="480" w:lineRule="auto"/>
     </w:pPr>
     <w:rPr>
       <w:rFonts w:ascii="Calibri" w:eastAsia="Arial" w:hAnsi="Calibri" w:cs="Calibri"/>

</xml_diff>